<commit_message>
fluent wait - browser operations - webelements
</commit_message>
<xml_diff>
--- a/Notes/Selenium.docx
+++ b/Notes/Selenium.docx
@@ -11,7 +11,7 @@
         <w:rPr>
           <w:rFonts w:cs="Bookman Old Style"/>
           <w:b/>
-          <w:bCs w:val="0"/>
+          <w:bCs/>
           <w:color w:val="3F48CC"/>
           <w:sz w:val="24"/>
           <w:szCs w:val="24"/>
@@ -21,7 +21,6 @@
         <w:rPr>
           <w:rFonts w:cs="Bookman Old Style"/>
           <w:b/>
-          <w:bCs w:val="0"/>
           <w:color w:val="3F48CC"/>
           <w:sz w:val="24"/>
           <w:szCs w:val="24"/>
@@ -38,7 +37,7 @@
         <w:rPr>
           <w:rFonts w:cs="Bookman Old Style"/>
           <w:b/>
-          <w:bCs w:val="0"/>
+          <w:bCs/>
           <w:color w:val="3F48CC"/>
           <w:sz w:val="24"/>
           <w:szCs w:val="24"/>
@@ -48,7 +47,6 @@
         <w:rPr>
           <w:rFonts w:cs="Bookman Old Style"/>
           <w:b/>
-          <w:bCs w:val="0"/>
           <w:color w:val="3F48CC"/>
           <w:sz w:val="24"/>
           <w:szCs w:val="24"/>
@@ -65,7 +63,7 @@
         <w:rPr>
           <w:rFonts w:cs="Bookman Old Style"/>
           <w:b/>
-          <w:bCs w:val="0"/>
+          <w:bCs/>
           <w:color w:val="3F48CC"/>
           <w:sz w:val="24"/>
           <w:szCs w:val="24"/>
@@ -75,7 +73,6 @@
         <w:rPr>
           <w:rFonts w:cs="Bookman Old Style"/>
           <w:b/>
-          <w:bCs w:val="0"/>
           <w:color w:val="3F48CC"/>
           <w:sz w:val="24"/>
           <w:szCs w:val="24"/>
@@ -92,7 +89,7 @@
         <w:rPr>
           <w:rFonts w:cs="Bookman Old Style"/>
           <w:b/>
-          <w:bCs w:val="0"/>
+          <w:bCs/>
           <w:color w:val="3F48CC"/>
           <w:sz w:val="24"/>
           <w:szCs w:val="24"/>
@@ -102,7 +99,6 @@
         <w:rPr>
           <w:rFonts w:cs="Bookman Old Style"/>
           <w:b/>
-          <w:bCs w:val="0"/>
           <w:color w:val="3F48CC"/>
           <w:sz w:val="24"/>
           <w:szCs w:val="24"/>
@@ -119,7 +115,7 @@
         <w:rPr>
           <w:rFonts w:cs="Bookman Old Style"/>
           <w:b/>
-          <w:bCs w:val="0"/>
+          <w:bCs/>
           <w:color w:val="3F48CC"/>
           <w:sz w:val="24"/>
           <w:szCs w:val="24"/>
@@ -129,7 +125,6 @@
         <w:rPr>
           <w:rFonts w:cs="Bookman Old Style"/>
           <w:b/>
-          <w:bCs w:val="0"/>
           <w:color w:val="3F48CC"/>
           <w:sz w:val="24"/>
           <w:szCs w:val="24"/>
@@ -146,7 +141,7 @@
         <w:rPr>
           <w:rFonts w:cs="Bookman Old Style"/>
           <w:b/>
-          <w:bCs w:val="0"/>
+          <w:bCs/>
           <w:color w:val="3F48CC"/>
           <w:sz w:val="24"/>
           <w:szCs w:val="24"/>
@@ -156,7 +151,6 @@
         <w:rPr>
           <w:rFonts w:cs="Bookman Old Style"/>
           <w:b/>
-          <w:bCs w:val="0"/>
           <w:color w:val="3F48CC"/>
           <w:sz w:val="24"/>
           <w:szCs w:val="24"/>
@@ -173,7 +167,7 @@
         <w:rPr>
           <w:rFonts w:cs="Bookman Old Style"/>
           <w:b/>
-          <w:bCs w:val="0"/>
+          <w:bCs/>
           <w:color w:val="3F48CC"/>
           <w:sz w:val="24"/>
           <w:szCs w:val="24"/>
@@ -189,7 +183,7 @@
         <w:rPr>
           <w:rFonts w:cs="Bookman Old Style"/>
           <w:b/>
-          <w:bCs w:val="0"/>
+          <w:bCs/>
           <w:color w:val="3F48CC"/>
           <w:sz w:val="24"/>
           <w:szCs w:val="24"/>
@@ -199,7 +193,6 @@
         <w:rPr>
           <w:rFonts w:cs="Bookman Old Style"/>
           <w:b/>
-          <w:bCs w:val="0"/>
           <w:color w:val="3F48CC"/>
           <w:sz w:val="24"/>
           <w:szCs w:val="24"/>
@@ -216,7 +209,7 @@
         <w:rPr>
           <w:rFonts w:cs="Bookman Old Style"/>
           <w:b/>
-          <w:bCs w:val="0"/>
+          <w:bCs/>
           <w:color w:val="3F48CC"/>
           <w:sz w:val="24"/>
           <w:szCs w:val="24"/>
@@ -232,7 +225,7 @@
         <w:rPr>
           <w:rFonts w:cs="Bookman Old Style"/>
           <w:b/>
-          <w:bCs w:val="0"/>
+          <w:bCs/>
           <w:color w:val="ED1C24"/>
           <w:sz w:val="24"/>
           <w:szCs w:val="24"/>
@@ -242,7 +235,6 @@
         <w:rPr>
           <w:rFonts w:cs="Bookman Old Style"/>
           <w:b/>
-          <w:bCs w:val="0"/>
           <w:color w:val="ED1C24"/>
           <w:sz w:val="24"/>
           <w:szCs w:val="24"/>
@@ -259,7 +251,7 @@
         <w:rPr>
           <w:rFonts w:cs="Bookman Old Style"/>
           <w:b/>
-          <w:bCs w:val="0"/>
+          <w:bCs/>
           <w:color w:val="ED1C24"/>
           <w:sz w:val="24"/>
           <w:szCs w:val="24"/>
@@ -269,7 +261,6 @@
         <w:rPr>
           <w:rFonts w:cs="Bookman Old Style"/>
           <w:b/>
-          <w:bCs w:val="0"/>
           <w:color w:val="ED1C24"/>
           <w:sz w:val="24"/>
           <w:szCs w:val="24"/>
@@ -286,7 +277,7 @@
         <w:rPr>
           <w:rFonts w:cs="Bookman Old Style"/>
           <w:b/>
-          <w:bCs w:val="0"/>
+          <w:bCs/>
           <w:color w:val="00A2E8"/>
           <w:sz w:val="24"/>
           <w:szCs w:val="24"/>
@@ -296,7 +287,6 @@
         <w:rPr>
           <w:rFonts w:cs="Bookman Old Style"/>
           <w:b/>
-          <w:bCs w:val="0"/>
           <w:color w:val="00A2E8"/>
           <w:sz w:val="24"/>
           <w:szCs w:val="24"/>
@@ -313,7 +303,7 @@
         <w:rPr>
           <w:rFonts w:cs="Bookman Old Style"/>
           <w:b/>
-          <w:bCs w:val="0"/>
+          <w:bCs/>
           <w:color w:val="00A2E8"/>
           <w:sz w:val="24"/>
           <w:szCs w:val="24"/>
@@ -323,7 +313,6 @@
         <w:rPr>
           <w:rFonts w:cs="Bookman Old Style"/>
           <w:b/>
-          <w:bCs w:val="0"/>
           <w:color w:val="00A2E8"/>
           <w:sz w:val="24"/>
           <w:szCs w:val="24"/>
@@ -340,7 +329,7 @@
         <w:rPr>
           <w:rFonts w:cs="Bookman Old Style"/>
           <w:b/>
-          <w:bCs w:val="0"/>
+          <w:bCs/>
           <w:color w:val="22B14C"/>
           <w:sz w:val="24"/>
           <w:szCs w:val="24"/>
@@ -350,7 +339,6 @@
         <w:rPr>
           <w:rFonts w:cs="Bookman Old Style"/>
           <w:b/>
-          <w:bCs w:val="0"/>
           <w:color w:val="00A2E8"/>
           <w:sz w:val="24"/>
           <w:szCs w:val="24"/>
@@ -361,7 +349,6 @@
         <w:rPr>
           <w:rFonts w:cs="Bookman Old Style"/>
           <w:b/>
-          <w:bCs w:val="0"/>
           <w:color w:val="22B14C"/>
           <w:sz w:val="24"/>
           <w:szCs w:val="24"/>
@@ -378,7 +365,7 @@
         <w:rPr>
           <w:rFonts w:cs="Bookman Old Style"/>
           <w:b/>
-          <w:bCs w:val="0"/>
+          <w:bCs/>
           <w:color w:val="00A2E8"/>
           <w:sz w:val="24"/>
           <w:szCs w:val="24"/>
@@ -388,7 +375,6 @@
         <w:rPr>
           <w:rFonts w:cs="Bookman Old Style"/>
           <w:b/>
-          <w:bCs w:val="0"/>
           <w:color w:val="00A2E8"/>
           <w:sz w:val="24"/>
           <w:szCs w:val="24"/>
@@ -405,7 +391,7 @@
         <w:rPr>
           <w:rFonts w:cs="Bookman Old Style"/>
           <w:b/>
-          <w:bCs w:val="0"/>
+          <w:bCs/>
           <w:color w:val="00A2E8"/>
           <w:sz w:val="24"/>
           <w:szCs w:val="24"/>
@@ -415,7 +401,6 @@
         <w:rPr>
           <w:rFonts w:cs="Bookman Old Style"/>
           <w:b/>
-          <w:bCs w:val="0"/>
           <w:color w:val="00A2E8"/>
           <w:sz w:val="24"/>
           <w:szCs w:val="24"/>
@@ -426,7 +411,6 @@
         <w:rPr>
           <w:rFonts w:cs="Bookman Old Style"/>
           <w:b/>
-          <w:bCs w:val="0"/>
           <w:color w:val="22B14C"/>
           <w:sz w:val="24"/>
           <w:szCs w:val="24"/>
@@ -443,7 +427,7 @@
         <w:rPr>
           <w:rFonts w:cs="Bookman Old Style"/>
           <w:b/>
-          <w:bCs w:val="0"/>
+          <w:bCs/>
           <w:color w:val="00A2E8"/>
           <w:sz w:val="24"/>
           <w:szCs w:val="24"/>
@@ -453,7 +437,6 @@
         <w:rPr>
           <w:rFonts w:cs="Bookman Old Style"/>
           <w:b/>
-          <w:bCs w:val="0"/>
           <w:color w:val="00A2E8"/>
           <w:sz w:val="24"/>
           <w:szCs w:val="24"/>
@@ -470,7 +453,7 @@
         <w:rPr>
           <w:rFonts w:cs="Bookman Old Style"/>
           <w:b/>
-          <w:bCs w:val="0"/>
+          <w:bCs/>
           <w:color w:val="FF7F27"/>
           <w:sz w:val="24"/>
           <w:szCs w:val="24"/>
@@ -480,7 +463,6 @@
         <w:rPr>
           <w:rFonts w:cs="Bookman Old Style"/>
           <w:b/>
-          <w:bCs w:val="0"/>
           <w:color w:val="00A2E8"/>
           <w:sz w:val="24"/>
           <w:szCs w:val="24"/>
@@ -491,7 +473,6 @@
         <w:rPr>
           <w:rFonts w:cs="Bookman Old Style"/>
           <w:b/>
-          <w:bCs w:val="0"/>
           <w:color w:val="FF7F27"/>
           <w:sz w:val="24"/>
           <w:szCs w:val="24"/>
@@ -508,7 +489,7 @@
         <w:rPr>
           <w:rFonts w:cs="Bookman Old Style"/>
           <w:b/>
-          <w:bCs w:val="0"/>
+          <w:bCs/>
           <w:color w:val="00A2E8"/>
           <w:sz w:val="24"/>
           <w:szCs w:val="24"/>
@@ -518,7 +499,6 @@
         <w:rPr>
           <w:rFonts w:cs="Bookman Old Style"/>
           <w:b/>
-          <w:bCs w:val="0"/>
           <w:color w:val="00A2E8"/>
           <w:sz w:val="24"/>
           <w:szCs w:val="24"/>
@@ -535,7 +515,7 @@
         <w:rPr>
           <w:rFonts w:cs="Bookman Old Style"/>
           <w:b/>
-          <w:bCs w:val="0"/>
+          <w:bCs/>
           <w:color w:val="3F48CC"/>
           <w:sz w:val="24"/>
           <w:szCs w:val="24"/>
@@ -545,7 +525,6 @@
         <w:rPr>
           <w:rFonts w:cs="Bookman Old Style"/>
           <w:b/>
-          <w:bCs w:val="0"/>
           <w:color w:val="00A2E8"/>
           <w:sz w:val="24"/>
           <w:szCs w:val="24"/>
@@ -558,7 +537,7 @@
         <w:rPr>
           <w:rFonts w:cs="Bookman Old Style"/>
           <w:b/>
-          <w:bCs w:val="0"/>
+          <w:bCs/>
           <w:color w:val="00A2E8"/>
           <w:sz w:val="24"/>
           <w:szCs w:val="24"/>
@@ -568,7 +547,6 @@
         <w:rPr>
           <w:rFonts w:cs="Bookman Old Style"/>
           <w:b/>
-          <w:bCs w:val="0"/>
           <w:color w:val="00A2E8"/>
           <w:sz w:val="24"/>
           <w:szCs w:val="24"/>
@@ -581,7 +559,7 @@
         <w:rPr>
           <w:rFonts w:cs="Bookman Old Style"/>
           <w:b/>
-          <w:bCs w:val="0"/>
+          <w:bCs/>
           <w:color w:val="00A2E8"/>
           <w:sz w:val="24"/>
           <w:szCs w:val="24"/>
@@ -593,7 +571,7 @@
         <w:rPr>
           <w:rFonts w:cs="Bookman Old Style"/>
           <w:b/>
-          <w:bCs w:val="0"/>
+          <w:bCs/>
           <w:color w:val="00A2E8"/>
           <w:sz w:val="24"/>
           <w:szCs w:val="24"/>
@@ -605,7 +583,7 @@
         <w:rPr>
           <w:rFonts w:cs="Bookman Old Style"/>
           <w:b/>
-          <w:bCs w:val="0"/>
+          <w:bCs/>
           <w:color w:val="00A2E8"/>
           <w:sz w:val="24"/>
           <w:szCs w:val="24"/>
@@ -617,7 +595,7 @@
         <w:rPr>
           <w:rFonts w:cs="Bookman Old Style"/>
           <w:b/>
-          <w:bCs w:val="0"/>
+          <w:bCs/>
           <w:color w:val="00A2E8"/>
           <w:sz w:val="24"/>
           <w:szCs w:val="24"/>
@@ -629,7 +607,7 @@
         <w:rPr>
           <w:rFonts w:cs="Bookman Old Style"/>
           <w:b/>
-          <w:bCs w:val="0"/>
+          <w:bCs/>
           <w:color w:val="00A2E8"/>
           <w:sz w:val="24"/>
           <w:szCs w:val="24"/>
@@ -641,7 +619,7 @@
         <w:rPr>
           <w:rFonts w:cs="Bookman Old Style"/>
           <w:b/>
-          <w:bCs w:val="0"/>
+          <w:bCs/>
           <w:color w:val="00A2E8"/>
           <w:sz w:val="24"/>
           <w:szCs w:val="24"/>
@@ -653,7 +631,7 @@
         <w:rPr>
           <w:rFonts w:cs="Bookman Old Style"/>
           <w:b/>
-          <w:bCs w:val="0"/>
+          <w:bCs/>
           <w:color w:val="00A2E8"/>
           <w:sz w:val="24"/>
           <w:szCs w:val="24"/>
@@ -665,7 +643,7 @@
         <w:rPr>
           <w:rFonts w:cs="Bookman Old Style"/>
           <w:b/>
-          <w:bCs w:val="0"/>
+          <w:bCs/>
           <w:color w:val="00A2E8"/>
           <w:sz w:val="24"/>
           <w:szCs w:val="24"/>
@@ -677,7 +655,7 @@
         <w:rPr>
           <w:rFonts w:cs="Bookman Old Style"/>
           <w:b/>
-          <w:bCs w:val="0"/>
+          <w:bCs/>
           <w:color w:val="00A2E8"/>
           <w:sz w:val="24"/>
           <w:szCs w:val="24"/>
@@ -689,7 +667,7 @@
         <w:rPr>
           <w:rFonts w:cs="Bookman Old Style"/>
           <w:b/>
-          <w:bCs w:val="0"/>
+          <w:bCs/>
           <w:color w:val="00A2E8"/>
           <w:sz w:val="24"/>
           <w:szCs w:val="24"/>
@@ -701,7 +679,7 @@
         <w:rPr>
           <w:rFonts w:cs="Bookman Old Style"/>
           <w:b/>
-          <w:bCs w:val="0"/>
+          <w:bCs/>
           <w:color w:val="00A2E8"/>
           <w:sz w:val="24"/>
           <w:szCs w:val="24"/>
@@ -839,7 +817,7 @@
         <w:rPr>
           <w:rFonts w:cs="Bookman Old Style"/>
           <w:b/>
-          <w:bCs w:val="0"/>
+          <w:bCs/>
           <w:color w:val="3F48CC"/>
           <w:sz w:val="44"/>
           <w:szCs w:val="44"/>
@@ -855,7 +833,7 @@
         <w:rPr>
           <w:rFonts w:cs="Bookman Old Style"/>
           <w:b/>
-          <w:bCs w:val="0"/>
+          <w:bCs/>
           <w:color w:val="3F48CC"/>
           <w:sz w:val="44"/>
           <w:szCs w:val="44"/>
@@ -871,7 +849,7 @@
         <w:rPr>
           <w:rFonts w:cs="Bookman Old Style"/>
           <w:b/>
-          <w:bCs w:val="0"/>
+          <w:bCs/>
           <w:color w:val="3F48CC"/>
           <w:sz w:val="44"/>
           <w:szCs w:val="44"/>
@@ -887,7 +865,7 @@
         <w:rPr>
           <w:rFonts w:cs="Bookman Old Style"/>
           <w:b/>
-          <w:bCs w:val="0"/>
+          <w:bCs/>
           <w:color w:val="3F48CC"/>
           <w:sz w:val="44"/>
           <w:szCs w:val="44"/>
@@ -903,7 +881,7 @@
         <w:rPr>
           <w:rFonts w:cs="Bookman Old Style"/>
           <w:b/>
-          <w:bCs w:val="0"/>
+          <w:bCs/>
           <w:color w:val="3F48CC"/>
         </w:rPr>
       </w:pPr>
@@ -911,7 +889,6 @@
         <w:rPr>
           <w:rFonts w:cs="Bookman Old Style"/>
           <w:b/>
-          <w:bCs w:val="0"/>
           <w:color w:val="3F48CC"/>
         </w:rPr>
         <w:t>CSS Selector :</w:t>
@@ -926,7 +903,7 @@
         <w:rPr>
           <w:rFonts w:cs="Bookman Old Style"/>
           <w:b/>
-          <w:bCs w:val="0"/>
+          <w:bCs/>
           <w:color w:val="3F48CC"/>
         </w:rPr>
       </w:pPr>
@@ -934,7 +911,6 @@
         <w:rPr>
           <w:rFonts w:cs="Bookman Old Style"/>
           <w:b/>
-          <w:bCs w:val="0"/>
           <w:color w:val="3F48CC"/>
         </w:rPr>
         <w:t>---------------------</w:t>
@@ -949,7 +925,7 @@
         <w:rPr>
           <w:rFonts w:cs="Bookman Old Style"/>
           <w:b/>
-          <w:bCs w:val="0"/>
+          <w:bCs/>
           <w:color w:val="3F48CC"/>
         </w:rPr>
       </w:pPr>
@@ -957,7 +933,6 @@
         <w:rPr>
           <w:rFonts w:cs="Bookman Old Style"/>
           <w:b/>
-          <w:bCs w:val="0"/>
           <w:color w:val="3F48CC"/>
         </w:rPr>
         <w:t>1. htmltag[attribute='value']</w:t>
@@ -972,7 +947,7 @@
         <w:rPr>
           <w:rFonts w:cs="Bookman Old Style"/>
           <w:b/>
-          <w:bCs w:val="0"/>
+          <w:bCs/>
           <w:color w:val="FF7F27"/>
         </w:rPr>
       </w:pPr>
@@ -980,7 +955,6 @@
         <w:rPr>
           <w:rFonts w:cs="Bookman Old Style"/>
           <w:b/>
-          <w:bCs w:val="0"/>
           <w:color w:val="3F48CC"/>
         </w:rPr>
         <w:tab/>
@@ -989,7 +963,6 @@
         <w:rPr>
           <w:rFonts w:cs="Bookman Old Style"/>
           <w:b/>
-          <w:bCs w:val="0"/>
           <w:color w:val="FF7F27"/>
         </w:rPr>
         <w:t>input[name='username']</w:t>
@@ -1004,7 +977,7 @@
         <w:rPr>
           <w:rFonts w:cs="Bookman Old Style"/>
           <w:b/>
-          <w:bCs w:val="0"/>
+          <w:bCs/>
           <w:color w:val="3F48CC"/>
         </w:rPr>
       </w:pPr>
@@ -1012,7 +985,6 @@
         <w:rPr>
           <w:rFonts w:cs="Bookman Old Style"/>
           <w:b/>
-          <w:bCs w:val="0"/>
           <w:color w:val="3F48CC"/>
         </w:rPr>
         <w:t>2. htmltag#idValue  OR #idValue</w:t>
@@ -1027,7 +999,7 @@
         <w:rPr>
           <w:rFonts w:cs="Bookman Old Style"/>
           <w:b/>
-          <w:bCs w:val="0"/>
+          <w:bCs/>
           <w:color w:val="FF7F27"/>
         </w:rPr>
       </w:pPr>
@@ -1035,7 +1007,6 @@
         <w:rPr>
           <w:rFonts w:cs="Bookman Old Style"/>
           <w:b/>
-          <w:bCs w:val="0"/>
           <w:color w:val="3F48CC"/>
         </w:rPr>
         <w:tab/>
@@ -1044,7 +1015,6 @@
         <w:rPr>
           <w:rFonts w:cs="Bookman Old Style"/>
           <w:b/>
-          <w:bCs w:val="0"/>
           <w:color w:val="FF7F27"/>
         </w:rPr>
         <w:t>a#loginButton       OR #loginButton</w:t>
@@ -1059,7 +1029,7 @@
         <w:rPr>
           <w:rFonts w:cs="Bookman Old Style"/>
           <w:b/>
-          <w:bCs w:val="0"/>
+          <w:bCs/>
           <w:color w:val="3F48CC"/>
         </w:rPr>
       </w:pPr>
@@ -1067,7 +1037,6 @@
         <w:rPr>
           <w:rFonts w:cs="Bookman Old Style"/>
           <w:b/>
-          <w:bCs w:val="0"/>
           <w:color w:val="3F48CC"/>
         </w:rPr>
         <w:t>3. htmltag.classAttributeValue  OR .classAttibute Value</w:t>
@@ -1082,7 +1051,7 @@
         <w:rPr>
           <w:rFonts w:cs="Bookman Old Style"/>
           <w:b/>
-          <w:bCs w:val="0"/>
+          <w:bCs/>
           <w:color w:val="FF7F27"/>
         </w:rPr>
       </w:pPr>
@@ -1090,7 +1059,6 @@
         <w:rPr>
           <w:rFonts w:cs="Bookman Old Style"/>
           <w:b/>
-          <w:bCs w:val="0"/>
           <w:color w:val="3F48CC"/>
         </w:rPr>
         <w:tab/>
@@ -1099,7 +1067,6 @@
         <w:rPr>
           <w:rFonts w:cs="Bookman Old Style"/>
           <w:b/>
-          <w:bCs w:val="0"/>
           <w:color w:val="FF7F27"/>
         </w:rPr>
         <w:t>div.productNameContainer    OR .productNameContainer</w:t>
@@ -1114,7 +1081,7 @@
         <w:rPr>
           <w:rFonts w:cs="Bookman Old Style"/>
           <w:b/>
-          <w:bCs w:val="0"/>
+          <w:bCs/>
           <w:color w:val="FF7F27"/>
         </w:rPr>
       </w:pPr>
@@ -1128,7 +1095,7 @@
         <w:rPr>
           <w:rFonts w:cs="Bookman Old Style"/>
           <w:b/>
-          <w:bCs w:val="0"/>
+          <w:bCs/>
           <w:i/>
           <w:iCs/>
           <w:color w:val="A349A4"/>
@@ -1138,7 +1105,6 @@
         <w:rPr>
           <w:rFonts w:cs="Bookman Old Style"/>
           <w:b/>
-          <w:bCs w:val="0"/>
           <w:i/>
           <w:iCs/>
           <w:color w:val="A349A4"/>
@@ -1155,7 +1121,7 @@
         <w:rPr>
           <w:rFonts w:cs="Bookman Old Style"/>
           <w:b/>
-          <w:bCs w:val="0"/>
+          <w:bCs/>
           <w:color w:val="22B14C"/>
         </w:rPr>
       </w:pPr>
@@ -1163,7 +1129,6 @@
         <w:rPr>
           <w:rFonts w:cs="Bookman Old Style"/>
           <w:b/>
-          <w:bCs w:val="0"/>
           <w:i/>
           <w:iCs/>
           <w:color w:val="A349A4"/>
@@ -1180,7 +1145,7 @@
         <w:rPr>
           <w:rFonts w:cs="Bookman Old Style"/>
           <w:b/>
-          <w:bCs w:val="0"/>
+          <w:bCs/>
           <w:color w:val="22B14C"/>
         </w:rPr>
       </w:pPr>
@@ -1188,7 +1153,6 @@
         <w:rPr>
           <w:rFonts w:cs="Bookman Old Style"/>
           <w:b/>
-          <w:bCs w:val="0"/>
           <w:color w:val="22B14C"/>
         </w:rPr>
         <w:t>parent_css_expression &gt; child tag or expression</w:t>
@@ -1203,7 +1167,7 @@
         <w:rPr>
           <w:rFonts w:cs="Bookman Old Style"/>
           <w:b/>
-          <w:bCs w:val="0"/>
+          <w:bCs/>
           <w:color w:val="FF7F27"/>
         </w:rPr>
       </w:pPr>
@@ -1211,7 +1175,6 @@
         <w:rPr>
           <w:rFonts w:cs="Bookman Old Style"/>
           <w:b/>
-          <w:bCs w:val="0"/>
           <w:color w:val="FF7F27"/>
         </w:rPr>
         <w:t>td#loginButtonContainer &gt; a</w:t>
@@ -1226,7 +1189,7 @@
         <w:rPr>
           <w:rFonts w:cs="Bookman Old Style"/>
           <w:b/>
-          <w:bCs w:val="0"/>
+          <w:bCs/>
           <w:color w:val="FF7F27"/>
         </w:rPr>
       </w:pPr>
@@ -1240,7 +1203,7 @@
         <w:rPr>
           <w:rFonts w:cs="Bookman Old Style"/>
           <w:b/>
-          <w:bCs w:val="0"/>
+          <w:bCs/>
           <w:color w:val="FF7F27"/>
         </w:rPr>
       </w:pPr>
@@ -1254,7 +1217,7 @@
         <w:rPr>
           <w:rFonts w:cs="Bookman Old Style"/>
           <w:b/>
-          <w:bCs w:val="0"/>
+          <w:bCs/>
           <w:color w:val="FF7F27"/>
         </w:rPr>
       </w:pPr>
@@ -2537,9 +2500,9 @@
         </w:rPr>
         <w:drawing>
           <wp:inline distT="0" distB="0" distL="0" distR="0">
-            <wp:extent cx="5939790" cy="2238375"/>
-            <wp:effectExtent l="19050" t="0" r="3810" b="0"/>
-            <wp:docPr id="3" name="Picture 1"/>
+            <wp:extent cx="5954395" cy="2165350"/>
+            <wp:effectExtent l="19050" t="0" r="8255" b="0"/>
+            <wp:docPr id="4" name="Picture 2"/>
             <wp:cNvGraphicFramePr>
               <a:graphicFrameLocks xmlns:a="http://schemas.openxmlformats.org/drawingml/2006/main" noChangeAspect="1"/>
             </wp:cNvGraphicFramePr>
@@ -2547,7 +2510,7 @@
               <a:graphicData uri="http://schemas.openxmlformats.org/drawingml/2006/picture">
                 <pic:pic xmlns:pic="http://schemas.openxmlformats.org/drawingml/2006/picture">
                   <pic:nvPicPr>
-                    <pic:cNvPr id="0" name="Picture 1"/>
+                    <pic:cNvPr id="0" name="Picture 2"/>
                     <pic:cNvPicPr>
                       <a:picLocks noChangeAspect="1" noChangeArrowheads="1"/>
                     </pic:cNvPicPr>
@@ -2562,7 +2525,7 @@
                   <pic:spPr bwMode="auto">
                     <a:xfrm>
                       <a:off x="0" y="0"/>
-                      <a:ext cx="5939790" cy="2238375"/>
+                      <a:ext cx="5954395" cy="2165350"/>
                     </a:xfrm>
                     <a:prstGeom prst="rect">
                       <a:avLst/>
@@ -2583,8 +2546,582 @@
       </w:r>
     </w:p>
     <w:p/>
-    <w:p/>
-    <w:p/>
+    <w:p>
+      <w:pPr>
+        <w:rPr>
+          <w:rStyle w:val="IntenseReference"/>
+        </w:rPr>
+      </w:pPr>
+      <w:r>
+        <w:rPr>
+          <w:rStyle w:val="IntenseReference"/>
+        </w:rPr>
+        <w:t>Implicit wait</w:t>
+      </w:r>
+    </w:p>
+    <w:p>
+      <w:pPr>
+        <w:rPr>
+          <w:rStyle w:val="IntenseReference"/>
+        </w:rPr>
+      </w:pPr>
+      <w:r>
+        <w:rPr>
+          <w:b/>
+          <w:smallCaps/>
+          <w:noProof/>
+          <w:color w:val="C0504D" w:themeColor="accent2"/>
+          <w:spacing w:val="5"/>
+          <w:u w:val="single"/>
+        </w:rPr>
+        <w:drawing>
+          <wp:inline distT="0" distB="0" distL="0" distR="0">
+            <wp:extent cx="4849978" cy="1773763"/>
+            <wp:effectExtent l="19050" t="0" r="7772" b="0"/>
+            <wp:docPr id="6" name="Picture 4"/>
+            <wp:cNvGraphicFramePr>
+              <a:graphicFrameLocks xmlns:a="http://schemas.openxmlformats.org/drawingml/2006/main" noChangeAspect="1"/>
+            </wp:cNvGraphicFramePr>
+            <a:graphic xmlns:a="http://schemas.openxmlformats.org/drawingml/2006/main">
+              <a:graphicData uri="http://schemas.openxmlformats.org/drawingml/2006/picture">
+                <pic:pic xmlns:pic="http://schemas.openxmlformats.org/drawingml/2006/picture">
+                  <pic:nvPicPr>
+                    <pic:cNvPr id="0" name="Picture 4"/>
+                    <pic:cNvPicPr>
+                      <a:picLocks noChangeAspect="1" noChangeArrowheads="1"/>
+                    </pic:cNvPicPr>
+                  </pic:nvPicPr>
+                  <pic:blipFill>
+                    <a:blip r:embed="rId10"/>
+                    <a:srcRect/>
+                    <a:stretch>
+                      <a:fillRect/>
+                    </a:stretch>
+                  </pic:blipFill>
+                  <pic:spPr bwMode="auto">
+                    <a:xfrm>
+                      <a:off x="0" y="0"/>
+                      <a:ext cx="4851149" cy="1774191"/>
+                    </a:xfrm>
+                    <a:prstGeom prst="rect">
+                      <a:avLst/>
+                    </a:prstGeom>
+                    <a:noFill/>
+                    <a:ln w="9525">
+                      <a:noFill/>
+                      <a:miter lim="800000"/>
+                      <a:headEnd/>
+                      <a:tailEnd/>
+                    </a:ln>
+                  </pic:spPr>
+                </pic:pic>
+              </a:graphicData>
+            </a:graphic>
+          </wp:inline>
+        </w:drawing>
+      </w:r>
+    </w:p>
+    <w:p>
+      <w:pPr>
+        <w:rPr>
+          <w:rStyle w:val="IntenseReference"/>
+        </w:rPr>
+      </w:pPr>
+      <w:r>
+        <w:rPr>
+          <w:rStyle w:val="IntenseReference"/>
+        </w:rPr>
+        <w:lastRenderedPageBreak/>
+        <w:t>Explicit Wait :</w:t>
+      </w:r>
+    </w:p>
+    <w:p>
+      <w:pPr>
+        <w:rPr>
+          <w:rStyle w:val="IntenseReference"/>
+        </w:rPr>
+      </w:pPr>
+      <w:r>
+        <w:rPr>
+          <w:b/>
+          <w:smallCaps/>
+          <w:noProof/>
+          <w:color w:val="C0504D" w:themeColor="accent2"/>
+          <w:spacing w:val="5"/>
+          <w:u w:val="single"/>
+        </w:rPr>
+        <w:drawing>
+          <wp:inline distT="0" distB="0" distL="0" distR="0">
+            <wp:extent cx="5932805" cy="1228725"/>
+            <wp:effectExtent l="19050" t="0" r="0" b="0"/>
+            <wp:docPr id="7" name="Picture 5"/>
+            <wp:cNvGraphicFramePr>
+              <a:graphicFrameLocks xmlns:a="http://schemas.openxmlformats.org/drawingml/2006/main" noChangeAspect="1"/>
+            </wp:cNvGraphicFramePr>
+            <a:graphic xmlns:a="http://schemas.openxmlformats.org/drawingml/2006/main">
+              <a:graphicData uri="http://schemas.openxmlformats.org/drawingml/2006/picture">
+                <pic:pic xmlns:pic="http://schemas.openxmlformats.org/drawingml/2006/picture">
+                  <pic:nvPicPr>
+                    <pic:cNvPr id="0" name="Picture 5"/>
+                    <pic:cNvPicPr>
+                      <a:picLocks noChangeAspect="1" noChangeArrowheads="1"/>
+                    </pic:cNvPicPr>
+                  </pic:nvPicPr>
+                  <pic:blipFill>
+                    <a:blip r:embed="rId11"/>
+                    <a:srcRect/>
+                    <a:stretch>
+                      <a:fillRect/>
+                    </a:stretch>
+                  </pic:blipFill>
+                  <pic:spPr bwMode="auto">
+                    <a:xfrm>
+                      <a:off x="0" y="0"/>
+                      <a:ext cx="5932805" cy="1228725"/>
+                    </a:xfrm>
+                    <a:prstGeom prst="rect">
+                      <a:avLst/>
+                    </a:prstGeom>
+                    <a:noFill/>
+                    <a:ln w="9525">
+                      <a:noFill/>
+                      <a:miter lim="800000"/>
+                      <a:headEnd/>
+                      <a:tailEnd/>
+                    </a:ln>
+                  </pic:spPr>
+                </pic:pic>
+              </a:graphicData>
+            </a:graphic>
+          </wp:inline>
+        </w:drawing>
+      </w:r>
+    </w:p>
+    <w:p>
+      <w:pPr>
+        <w:rPr>
+          <w:rStyle w:val="IntenseReference"/>
+        </w:rPr>
+      </w:pPr>
+    </w:p>
+    <w:p>
+      <w:pPr>
+        <w:rPr>
+          <w:rStyle w:val="IntenseReference"/>
+        </w:rPr>
+      </w:pPr>
+      <w:r>
+        <w:rPr>
+          <w:rStyle w:val="IntenseReference"/>
+        </w:rPr>
+        <w:t>Fluent Wait :</w:t>
+      </w:r>
+    </w:p>
+    <w:p>
+      <w:pPr>
+        <w:pStyle w:val="ListParagraph"/>
+        <w:numPr>
+          <w:ilvl w:val="0"/>
+          <w:numId w:val="5"/>
+        </w:numPr>
+        <w:rPr>
+          <w:rStyle w:val="IntenseEmphasis"/>
+          <w:i w:val="0"/>
+          <w:iCs w:val="0"/>
+          <w:smallCaps/>
+          <w:color w:val="C0504D" w:themeColor="accent2"/>
+          <w:spacing w:val="5"/>
+          <w:u w:val="single"/>
+        </w:rPr>
+      </w:pPr>
+      <w:r>
+        <w:rPr>
+          <w:rStyle w:val="IntenseEmphasis"/>
+        </w:rPr>
+        <w:t>When we want to have our own wait logic</w:t>
+      </w:r>
+    </w:p>
+    <w:p>
+      <w:pPr>
+        <w:pStyle w:val="ListParagraph"/>
+        <w:numPr>
+          <w:ilvl w:val="0"/>
+          <w:numId w:val="5"/>
+        </w:numPr>
+        <w:rPr>
+          <w:rStyle w:val="IntenseEmphasis"/>
+          <w:i w:val="0"/>
+          <w:iCs w:val="0"/>
+          <w:smallCaps/>
+          <w:color w:val="C0504D" w:themeColor="accent2"/>
+          <w:spacing w:val="5"/>
+          <w:u w:val="single"/>
+        </w:rPr>
+      </w:pPr>
+      <w:r>
+        <w:rPr>
+          <w:rStyle w:val="IntenseEmphasis"/>
+        </w:rPr>
+        <w:t>if we want to change the polling time</w:t>
+      </w:r>
+    </w:p>
+    <w:p>
+      <w:pPr>
+        <w:pStyle w:val="ListParagraph"/>
+        <w:numPr>
+          <w:ilvl w:val="0"/>
+          <w:numId w:val="5"/>
+        </w:numPr>
+        <w:rPr>
+          <w:rStyle w:val="IntenseEmphasis"/>
+          <w:i w:val="0"/>
+          <w:iCs w:val="0"/>
+          <w:smallCaps/>
+          <w:color w:val="C0504D" w:themeColor="accent2"/>
+          <w:spacing w:val="5"/>
+          <w:u w:val="single"/>
+        </w:rPr>
+      </w:pPr>
+      <w:r>
+        <w:rPr>
+          <w:rStyle w:val="IntenseEmphasis"/>
+        </w:rPr>
+        <w:t>if we want to ignore any exceptions during wait</w:t>
+      </w:r>
+    </w:p>
+    <w:p>
+      <w:pPr>
+        <w:pStyle w:val="ListParagraph"/>
+        <w:numPr>
+          <w:ilvl w:val="0"/>
+          <w:numId w:val="5"/>
+        </w:numPr>
+        <w:rPr>
+          <w:rStyle w:val="IntenseEmphasis"/>
+          <w:i w:val="0"/>
+          <w:iCs w:val="0"/>
+          <w:smallCaps/>
+          <w:color w:val="C0504D" w:themeColor="accent2"/>
+          <w:spacing w:val="5"/>
+          <w:u w:val="single"/>
+        </w:rPr>
+      </w:pPr>
+      <w:r>
+        <w:rPr>
+          <w:rStyle w:val="IntenseEmphasis"/>
+        </w:rPr>
+        <w:t xml:space="preserve">to log the wait messages </w:t>
+      </w:r>
+    </w:p>
+    <w:p>
+      <w:pPr>
+        <w:rPr>
+          <w:rStyle w:val="IntenseReference"/>
+        </w:rPr>
+      </w:pPr>
+      <w:r>
+        <w:rPr>
+          <w:rStyle w:val="IntenseReference"/>
+        </w:rPr>
+        <w:t>Steps :</w:t>
+      </w:r>
+    </w:p>
+    <w:p>
+      <w:pPr>
+        <w:pStyle w:val="ListParagraph"/>
+        <w:numPr>
+          <w:ilvl w:val="0"/>
+          <w:numId w:val="6"/>
+        </w:numPr>
+        <w:rPr>
+          <w:rStyle w:val="SubtleReference"/>
+          <w:b/>
+          <w:spacing w:val="5"/>
+        </w:rPr>
+      </w:pPr>
+      <w:r>
+        <w:rPr>
+          <w:rStyle w:val="SubtleReference"/>
+        </w:rPr>
+        <w:t>Create an object to fluent wait by passing</w:t>
+      </w:r>
+    </w:p>
+    <w:p>
+      <w:pPr>
+        <w:pStyle w:val="ListParagraph"/>
+        <w:numPr>
+          <w:ilvl w:val="1"/>
+          <w:numId w:val="6"/>
+        </w:numPr>
+        <w:rPr>
+          <w:rStyle w:val="SubtleReference"/>
+          <w:b/>
+          <w:spacing w:val="5"/>
+        </w:rPr>
+      </w:pPr>
+      <w:r>
+        <w:rPr>
+          <w:rStyle w:val="SubtleReference"/>
+        </w:rPr>
+        <w:t>what is the web element</w:t>
+      </w:r>
+    </w:p>
+    <w:p>
+      <w:pPr>
+        <w:pStyle w:val="ListParagraph"/>
+        <w:numPr>
+          <w:ilvl w:val="1"/>
+          <w:numId w:val="6"/>
+        </w:numPr>
+        <w:rPr>
+          <w:rStyle w:val="SubtleReference"/>
+          <w:b/>
+          <w:spacing w:val="5"/>
+        </w:rPr>
+      </w:pPr>
+      <w:r>
+        <w:rPr>
+          <w:rStyle w:val="SubtleReference"/>
+        </w:rPr>
+        <w:t>what is the polling time</w:t>
+      </w:r>
+    </w:p>
+    <w:p>
+      <w:pPr>
+        <w:pStyle w:val="ListParagraph"/>
+        <w:numPr>
+          <w:ilvl w:val="1"/>
+          <w:numId w:val="6"/>
+        </w:numPr>
+        <w:rPr>
+          <w:rStyle w:val="SubtleReference"/>
+          <w:b/>
+          <w:spacing w:val="5"/>
+        </w:rPr>
+      </w:pPr>
+      <w:r>
+        <w:rPr>
+          <w:rStyle w:val="SubtleReference"/>
+        </w:rPr>
+        <w:t>what is the max wait</w:t>
+      </w:r>
+    </w:p>
+    <w:p>
+      <w:pPr>
+        <w:pStyle w:val="ListParagraph"/>
+        <w:numPr>
+          <w:ilvl w:val="1"/>
+          <w:numId w:val="6"/>
+        </w:numPr>
+        <w:rPr>
+          <w:rStyle w:val="SubtleReference"/>
+          <w:b/>
+          <w:spacing w:val="5"/>
+        </w:rPr>
+      </w:pPr>
+      <w:r>
+        <w:rPr>
+          <w:rStyle w:val="SubtleReference"/>
+        </w:rPr>
+        <w:t>what are the exceptions to ignore</w:t>
+      </w:r>
+    </w:p>
+    <w:p>
+      <w:pPr>
+        <w:pStyle w:val="ListParagraph"/>
+        <w:numPr>
+          <w:ilvl w:val="0"/>
+          <w:numId w:val="6"/>
+        </w:numPr>
+        <w:rPr>
+          <w:rStyle w:val="SubtleReference"/>
+          <w:b/>
+          <w:spacing w:val="5"/>
+        </w:rPr>
+      </w:pPr>
+      <w:r>
+        <w:rPr>
+          <w:rStyle w:val="SubtleReference"/>
+        </w:rPr>
+        <w:t>override apply method present inside function interface</w:t>
+      </w:r>
+    </w:p>
+    <w:p>
+      <w:pPr>
+        <w:pStyle w:val="ListParagraph"/>
+        <w:numPr>
+          <w:ilvl w:val="0"/>
+          <w:numId w:val="6"/>
+        </w:numPr>
+        <w:rPr>
+          <w:rStyle w:val="SubtleReference"/>
+          <w:b/>
+          <w:spacing w:val="5"/>
+        </w:rPr>
+      </w:pPr>
+      <w:r>
+        <w:rPr>
+          <w:rStyle w:val="SubtleReference"/>
+        </w:rPr>
+        <w:t>wait.until(obj to function interface)</w:t>
+      </w:r>
+    </w:p>
+    <w:p>
+      <w:pPr>
+        <w:rPr>
+          <w:rStyle w:val="IntenseReference"/>
+          <w:bCs w:val="0"/>
+        </w:rPr>
+      </w:pPr>
+    </w:p>
+    <w:p>
+      <w:pPr>
+        <w:rPr>
+          <w:rStyle w:val="IntenseReference"/>
+          <w:bCs w:val="0"/>
+        </w:rPr>
+      </w:pPr>
+      <w:r>
+        <w:rPr>
+          <w:rStyle w:val="IntenseReference"/>
+          <w:bCs w:val="0"/>
+        </w:rPr>
+        <w:t>Browser Operations :</w:t>
+      </w:r>
+    </w:p>
+    <w:p>
+      <w:pPr>
+        <w:pStyle w:val="ListParagraph"/>
+        <w:numPr>
+          <w:ilvl w:val="0"/>
+          <w:numId w:val="7"/>
+        </w:numPr>
+        <w:rPr>
+          <w:rStyle w:val="IntenseReference"/>
+          <w:bCs w:val="0"/>
+        </w:rPr>
+      </w:pPr>
+      <w:r>
+        <w:rPr>
+          <w:rStyle w:val="IntenseReference"/>
+          <w:bCs w:val="0"/>
+        </w:rPr>
+        <w:t>click on back button</w:t>
+      </w:r>
+    </w:p>
+    <w:p>
+      <w:pPr>
+        <w:pStyle w:val="ListParagraph"/>
+        <w:numPr>
+          <w:ilvl w:val="0"/>
+          <w:numId w:val="7"/>
+        </w:numPr>
+        <w:rPr>
+          <w:rStyle w:val="IntenseReference"/>
+          <w:bCs w:val="0"/>
+        </w:rPr>
+      </w:pPr>
+      <w:r>
+        <w:rPr>
+          <w:rStyle w:val="IntenseReference"/>
+          <w:bCs w:val="0"/>
+        </w:rPr>
+        <w:t>click on forward button</w:t>
+      </w:r>
+    </w:p>
+    <w:p>
+      <w:pPr>
+        <w:pStyle w:val="ListParagraph"/>
+        <w:numPr>
+          <w:ilvl w:val="0"/>
+          <w:numId w:val="7"/>
+        </w:numPr>
+        <w:rPr>
+          <w:rStyle w:val="IntenseReference"/>
+          <w:bCs w:val="0"/>
+        </w:rPr>
+      </w:pPr>
+      <w:r>
+        <w:rPr>
+          <w:rStyle w:val="IntenseReference"/>
+          <w:bCs w:val="0"/>
+        </w:rPr>
+        <w:t>click on refresh button</w:t>
+      </w:r>
+    </w:p>
+    <w:p>
+      <w:pPr>
+        <w:pStyle w:val="ListParagraph"/>
+        <w:numPr>
+          <w:ilvl w:val="0"/>
+          <w:numId w:val="7"/>
+        </w:numPr>
+        <w:rPr>
+          <w:rStyle w:val="IntenseReference"/>
+          <w:bCs w:val="0"/>
+        </w:rPr>
+      </w:pPr>
+      <w:r>
+        <w:rPr>
+          <w:rStyle w:val="IntenseReference"/>
+          <w:bCs w:val="0"/>
+        </w:rPr>
+        <w:t>click on maximize button</w:t>
+      </w:r>
+    </w:p>
+    <w:p>
+      <w:pPr>
+        <w:pStyle w:val="ListParagraph"/>
+        <w:numPr>
+          <w:ilvl w:val="0"/>
+          <w:numId w:val="7"/>
+        </w:numPr>
+        <w:rPr>
+          <w:rStyle w:val="IntenseReference"/>
+          <w:bCs w:val="0"/>
+        </w:rPr>
+      </w:pPr>
+      <w:r>
+        <w:rPr>
+          <w:rStyle w:val="IntenseReference"/>
+          <w:bCs w:val="0"/>
+        </w:rPr>
+        <w:t>print current url</w:t>
+      </w:r>
+    </w:p>
+    <w:p>
+      <w:pPr>
+        <w:pStyle w:val="ListParagraph"/>
+        <w:numPr>
+          <w:ilvl w:val="0"/>
+          <w:numId w:val="7"/>
+        </w:numPr>
+        <w:rPr>
+          <w:rStyle w:val="IntenseReference"/>
+          <w:bCs w:val="0"/>
+        </w:rPr>
+      </w:pPr>
+      <w:r>
+        <w:rPr>
+          <w:rStyle w:val="IntenseReference"/>
+          <w:bCs w:val="0"/>
+        </w:rPr>
+        <w:t>full screen</w:t>
+      </w:r>
+    </w:p>
+    <w:p>
+      <w:pPr>
+        <w:pStyle w:val="ListParagraph"/>
+        <w:numPr>
+          <w:ilvl w:val="0"/>
+          <w:numId w:val="7"/>
+        </w:numPr>
+        <w:rPr>
+          <w:rStyle w:val="IntenseReference"/>
+          <w:bCs w:val="0"/>
+        </w:rPr>
+      </w:pPr>
+    </w:p>
     <w:sectPr>
       <w:pgSz w:w="12240" w:h="15840"/>
       <w:pgMar w:top="1440" w:right="1440" w:bottom="1440" w:left="1440" w:header="720" w:footer="720" w:gutter="0"/>
@@ -2598,119 +3135,318 @@
 <file path=word/numbering.xml><?xml version="1.0" encoding="utf-8"?>
 <w:numbering xmlns:ve="http://schemas.openxmlformats.org/markup-compatibility/2006" xmlns:o="urn:schemas-microsoft-com:office:office" xmlns:r="http://schemas.openxmlformats.org/officeDocument/2006/relationships" xmlns:m="http://schemas.openxmlformats.org/officeDocument/2006/math" xmlns:v="urn:schemas-microsoft-com:vml" xmlns:wp="http://schemas.openxmlformats.org/drawingml/2006/wordprocessingDrawing" xmlns:w10="urn:schemas-microsoft-com:office:word" xmlns:w="http://schemas.openxmlformats.org/wordprocessingml/2006/main" xmlns:wne="http://schemas.microsoft.com/office/word/2006/wordml">
   <w:abstractNum w:abstractNumId="0">
+    <w:nsid w:val="09DE3E1C"/>
+    <w:multiLevelType w:val="hybridMultilevel"/>
+    <w:tmpl w:val="EAB6F928"/>
+    <w:lvl w:ilvl="0" w:tplc="0409000F">
+      <w:start w:val="1"/>
+      <w:numFmt w:val="decimal"/>
+      <w:lvlText w:val="%1."/>
+      <w:lvlJc w:val="left"/>
+      <w:pPr>
+        <w:ind w:left="720" w:hanging="360"/>
+      </w:pPr>
+    </w:lvl>
+    <w:lvl w:ilvl="1" w:tplc="04090019" w:tentative="1">
+      <w:start w:val="1"/>
+      <w:numFmt w:val="lowerLetter"/>
+      <w:lvlText w:val="%2."/>
+      <w:lvlJc w:val="left"/>
+      <w:pPr>
+        <w:ind w:left="1440" w:hanging="360"/>
+      </w:pPr>
+    </w:lvl>
+    <w:lvl w:ilvl="2" w:tplc="0409001B" w:tentative="1">
+      <w:start w:val="1"/>
+      <w:numFmt w:val="lowerRoman"/>
+      <w:lvlText w:val="%3."/>
+      <w:lvlJc w:val="right"/>
+      <w:pPr>
+        <w:ind w:left="2160" w:hanging="180"/>
+      </w:pPr>
+    </w:lvl>
+    <w:lvl w:ilvl="3" w:tplc="0409000F" w:tentative="1">
+      <w:start w:val="1"/>
+      <w:numFmt w:val="decimal"/>
+      <w:lvlText w:val="%4."/>
+      <w:lvlJc w:val="left"/>
+      <w:pPr>
+        <w:ind w:left="2880" w:hanging="360"/>
+      </w:pPr>
+    </w:lvl>
+    <w:lvl w:ilvl="4" w:tplc="04090019" w:tentative="1">
+      <w:start w:val="1"/>
+      <w:numFmt w:val="lowerLetter"/>
+      <w:lvlText w:val="%5."/>
+      <w:lvlJc w:val="left"/>
+      <w:pPr>
+        <w:ind w:left="3600" w:hanging="360"/>
+      </w:pPr>
+    </w:lvl>
+    <w:lvl w:ilvl="5" w:tplc="0409001B" w:tentative="1">
+      <w:start w:val="1"/>
+      <w:numFmt w:val="lowerRoman"/>
+      <w:lvlText w:val="%6."/>
+      <w:lvlJc w:val="right"/>
+      <w:pPr>
+        <w:ind w:left="4320" w:hanging="180"/>
+      </w:pPr>
+    </w:lvl>
+    <w:lvl w:ilvl="6" w:tplc="0409000F" w:tentative="1">
+      <w:start w:val="1"/>
+      <w:numFmt w:val="decimal"/>
+      <w:lvlText w:val="%7."/>
+      <w:lvlJc w:val="left"/>
+      <w:pPr>
+        <w:ind w:left="5040" w:hanging="360"/>
+      </w:pPr>
+    </w:lvl>
+    <w:lvl w:ilvl="7" w:tplc="04090019" w:tentative="1">
+      <w:start w:val="1"/>
+      <w:numFmt w:val="lowerLetter"/>
+      <w:lvlText w:val="%8."/>
+      <w:lvlJc w:val="left"/>
+      <w:pPr>
+        <w:ind w:left="5760" w:hanging="360"/>
+      </w:pPr>
+    </w:lvl>
+    <w:lvl w:ilvl="8" w:tplc="0409001B" w:tentative="1">
+      <w:start w:val="1"/>
+      <w:numFmt w:val="lowerRoman"/>
+      <w:lvlText w:val="%9."/>
+      <w:lvlJc w:val="right"/>
+      <w:pPr>
+        <w:ind w:left="6480" w:hanging="180"/>
+      </w:pPr>
+    </w:lvl>
+  </w:abstractNum>
+  <w:abstractNum w:abstractNumId="1">
     <w:nsid w:val="126D243A"/>
     <w:multiLevelType w:val="hybridMultilevel"/>
-    <w:tmpl w:val="01E4F8C2"/>
-    <w:lvl w:ilvl="0" w:tplc="04090001">
+    <w:tmpl w:val="66925BFE"/>
+    <w:lvl w:ilvl="0" w:tplc="0409000F">
+      <w:start w:val="1"/>
+      <w:numFmt w:val="decimal"/>
+      <w:lvlText w:val="%1."/>
+      <w:lvlJc w:val="left"/>
+      <w:pPr>
+        <w:ind w:left="1080" w:hanging="360"/>
+      </w:pPr>
+      <w:rPr>
+        <w:rFonts w:hint="default"/>
+      </w:rPr>
+    </w:lvl>
+    <w:lvl w:ilvl="1" w:tplc="04090003" w:tentative="1">
+      <w:start w:val="1"/>
+      <w:numFmt w:val="bullet"/>
+      <w:lvlText w:val="o"/>
+      <w:lvlJc w:val="left"/>
+      <w:pPr>
+        <w:ind w:left="1800" w:hanging="360"/>
+      </w:pPr>
+      <w:rPr>
+        <w:rFonts w:ascii="Courier New" w:hAnsi="Courier New" w:cs="Courier New" w:hint="default"/>
+      </w:rPr>
+    </w:lvl>
+    <w:lvl w:ilvl="2" w:tplc="04090005" w:tentative="1">
+      <w:start w:val="1"/>
+      <w:numFmt w:val="bullet"/>
+      <w:lvlText w:val=""/>
+      <w:lvlJc w:val="left"/>
+      <w:pPr>
+        <w:ind w:left="2520" w:hanging="360"/>
+      </w:pPr>
+      <w:rPr>
+        <w:rFonts w:ascii="Wingdings" w:hAnsi="Wingdings" w:hint="default"/>
+      </w:rPr>
+    </w:lvl>
+    <w:lvl w:ilvl="3" w:tplc="04090001" w:tentative="1">
       <w:start w:val="1"/>
       <w:numFmt w:val="bullet"/>
       <w:lvlText w:val=""/>
       <w:lvlJc w:val="left"/>
       <w:pPr>
-        <w:ind w:left="1080" w:hanging="360"/>
+        <w:ind w:left="3240" w:hanging="360"/>
       </w:pPr>
       <w:rPr>
         <w:rFonts w:ascii="Symbol" w:hAnsi="Symbol" w:hint="default"/>
       </w:rPr>
     </w:lvl>
-    <w:lvl w:ilvl="1" w:tplc="04090003" w:tentative="1">
+    <w:lvl w:ilvl="4" w:tplc="04090003" w:tentative="1">
       <w:start w:val="1"/>
       <w:numFmt w:val="bullet"/>
       <w:lvlText w:val="o"/>
       <w:lvlJc w:val="left"/>
       <w:pPr>
-        <w:ind w:left="1800" w:hanging="360"/>
+        <w:ind w:left="3960" w:hanging="360"/>
       </w:pPr>
       <w:rPr>
         <w:rFonts w:ascii="Courier New" w:hAnsi="Courier New" w:cs="Courier New" w:hint="default"/>
       </w:rPr>
     </w:lvl>
-    <w:lvl w:ilvl="2" w:tplc="04090005" w:tentative="1">
+    <w:lvl w:ilvl="5" w:tplc="04090005" w:tentative="1">
       <w:start w:val="1"/>
       <w:numFmt w:val="bullet"/>
       <w:lvlText w:val=""/>
       <w:lvlJc w:val="left"/>
       <w:pPr>
-        <w:ind w:left="2520" w:hanging="360"/>
+        <w:ind w:left="4680" w:hanging="360"/>
       </w:pPr>
       <w:rPr>
         <w:rFonts w:ascii="Wingdings" w:hAnsi="Wingdings" w:hint="default"/>
       </w:rPr>
     </w:lvl>
-    <w:lvl w:ilvl="3" w:tplc="04090001" w:tentative="1">
+    <w:lvl w:ilvl="6" w:tplc="04090001" w:tentative="1">
       <w:start w:val="1"/>
       <w:numFmt w:val="bullet"/>
       <w:lvlText w:val=""/>
       <w:lvlJc w:val="left"/>
       <w:pPr>
-        <w:ind w:left="3240" w:hanging="360"/>
+        <w:ind w:left="5400" w:hanging="360"/>
       </w:pPr>
       <w:rPr>
         <w:rFonts w:ascii="Symbol" w:hAnsi="Symbol" w:hint="default"/>
       </w:rPr>
     </w:lvl>
-    <w:lvl w:ilvl="4" w:tplc="04090003" w:tentative="1">
+    <w:lvl w:ilvl="7" w:tplc="04090003" w:tentative="1">
       <w:start w:val="1"/>
       <w:numFmt w:val="bullet"/>
       <w:lvlText w:val="o"/>
       <w:lvlJc w:val="left"/>
       <w:pPr>
-        <w:ind w:left="3960" w:hanging="360"/>
+        <w:ind w:left="6120" w:hanging="360"/>
       </w:pPr>
       <w:rPr>
         <w:rFonts w:ascii="Courier New" w:hAnsi="Courier New" w:cs="Courier New" w:hint="default"/>
       </w:rPr>
     </w:lvl>
-    <w:lvl w:ilvl="5" w:tplc="04090005" w:tentative="1">
+    <w:lvl w:ilvl="8" w:tplc="04090005" w:tentative="1">
       <w:start w:val="1"/>
       <w:numFmt w:val="bullet"/>
       <w:lvlText w:val=""/>
       <w:lvlJc w:val="left"/>
       <w:pPr>
-        <w:ind w:left="4680" w:hanging="360"/>
+        <w:ind w:left="6840" w:hanging="360"/>
       </w:pPr>
       <w:rPr>
         <w:rFonts w:ascii="Wingdings" w:hAnsi="Wingdings" w:hint="default"/>
       </w:rPr>
     </w:lvl>
-    <w:lvl w:ilvl="6" w:tplc="04090001" w:tentative="1">
+  </w:abstractNum>
+  <w:abstractNum w:abstractNumId="2">
+    <w:nsid w:val="2CA62226"/>
+    <w:multiLevelType w:val="hybridMultilevel"/>
+    <w:tmpl w:val="A54E2348"/>
+    <w:lvl w:ilvl="0" w:tplc="04090001">
       <w:start w:val="1"/>
       <w:numFmt w:val="bullet"/>
       <w:lvlText w:val=""/>
       <w:lvlJc w:val="left"/>
       <w:pPr>
-        <w:ind w:left="5400" w:hanging="360"/>
+        <w:ind w:left="720" w:hanging="360"/>
       </w:pPr>
       <w:rPr>
         <w:rFonts w:ascii="Symbol" w:hAnsi="Symbol" w:hint="default"/>
       </w:rPr>
     </w:lvl>
-    <w:lvl w:ilvl="7" w:tplc="04090003" w:tentative="1">
+    <w:lvl w:ilvl="1" w:tplc="04090003" w:tentative="1">
       <w:start w:val="1"/>
       <w:numFmt w:val="bullet"/>
       <w:lvlText w:val="o"/>
       <w:lvlJc w:val="left"/>
       <w:pPr>
-        <w:ind w:left="6120" w:hanging="360"/>
+        <w:ind w:left="1440" w:hanging="360"/>
       </w:pPr>
       <w:rPr>
         <w:rFonts w:ascii="Courier New" w:hAnsi="Courier New" w:cs="Courier New" w:hint="default"/>
       </w:rPr>
     </w:lvl>
-    <w:lvl w:ilvl="8" w:tplc="04090005" w:tentative="1">
+    <w:lvl w:ilvl="2" w:tplc="04090005" w:tentative="1">
       <w:start w:val="1"/>
       <w:numFmt w:val="bullet"/>
       <w:lvlText w:val=""/>
       <w:lvlJc w:val="left"/>
       <w:pPr>
-        <w:ind w:left="6840" w:hanging="360"/>
+        <w:ind w:left="2160" w:hanging="360"/>
       </w:pPr>
       <w:rPr>
         <w:rFonts w:ascii="Wingdings" w:hAnsi="Wingdings" w:hint="default"/>
       </w:rPr>
     </w:lvl>
+    <w:lvl w:ilvl="3" w:tplc="04090001" w:tentative="1">
+      <w:start w:val="1"/>
+      <w:numFmt w:val="bullet"/>
+      <w:lvlText w:val=""/>
+      <w:lvlJc w:val="left"/>
+      <w:pPr>
+        <w:ind w:left="2880" w:hanging="360"/>
+      </w:pPr>
+      <w:rPr>
+        <w:rFonts w:ascii="Symbol" w:hAnsi="Symbol" w:hint="default"/>
+      </w:rPr>
+    </w:lvl>
+    <w:lvl w:ilvl="4" w:tplc="04090003" w:tentative="1">
+      <w:start w:val="1"/>
+      <w:numFmt w:val="bullet"/>
+      <w:lvlText w:val="o"/>
+      <w:lvlJc w:val="left"/>
+      <w:pPr>
+        <w:ind w:left="3600" w:hanging="360"/>
+      </w:pPr>
+      <w:rPr>
+        <w:rFonts w:ascii="Courier New" w:hAnsi="Courier New" w:cs="Courier New" w:hint="default"/>
+      </w:rPr>
+    </w:lvl>
+    <w:lvl w:ilvl="5" w:tplc="04090005" w:tentative="1">
+      <w:start w:val="1"/>
+      <w:numFmt w:val="bullet"/>
+      <w:lvlText w:val=""/>
+      <w:lvlJc w:val="left"/>
+      <w:pPr>
+        <w:ind w:left="4320" w:hanging="360"/>
+      </w:pPr>
+      <w:rPr>
+        <w:rFonts w:ascii="Wingdings" w:hAnsi="Wingdings" w:hint="default"/>
+      </w:rPr>
+    </w:lvl>
+    <w:lvl w:ilvl="6" w:tplc="04090001" w:tentative="1">
+      <w:start w:val="1"/>
+      <w:numFmt w:val="bullet"/>
+      <w:lvlText w:val=""/>
+      <w:lvlJc w:val="left"/>
+      <w:pPr>
+        <w:ind w:left="5040" w:hanging="360"/>
+      </w:pPr>
+      <w:rPr>
+        <w:rFonts w:ascii="Symbol" w:hAnsi="Symbol" w:hint="default"/>
+      </w:rPr>
+    </w:lvl>
+    <w:lvl w:ilvl="7" w:tplc="04090003" w:tentative="1">
+      <w:start w:val="1"/>
+      <w:numFmt w:val="bullet"/>
+      <w:lvlText w:val="o"/>
+      <w:lvlJc w:val="left"/>
+      <w:pPr>
+        <w:ind w:left="5760" w:hanging="360"/>
+      </w:pPr>
+      <w:rPr>
+        <w:rFonts w:ascii="Courier New" w:hAnsi="Courier New" w:cs="Courier New" w:hint="default"/>
+      </w:rPr>
+    </w:lvl>
+    <w:lvl w:ilvl="8" w:tplc="04090005" w:tentative="1">
+      <w:start w:val="1"/>
+      <w:numFmt w:val="bullet"/>
+      <w:lvlText w:val=""/>
+      <w:lvlJc w:val="left"/>
+      <w:pPr>
+        <w:ind w:left="6480" w:hanging="360"/>
+      </w:pPr>
+      <w:rPr>
+        <w:rFonts w:ascii="Wingdings" w:hAnsi="Wingdings" w:hint="default"/>
+      </w:rPr>
+    </w:lvl>
   </w:abstractNum>
-  <w:abstractNum w:abstractNumId="1">
+  <w:abstractNum w:abstractNumId="3">
     <w:nsid w:val="439F6809"/>
     <w:multiLevelType w:val="hybridMultilevel"/>
     <w:tmpl w:val="BB346F5E"/>
@@ -2799,7 +3535,7 @@
       </w:pPr>
     </w:lvl>
   </w:abstractNum>
-  <w:abstractNum w:abstractNumId="2">
+  <w:abstractNum w:abstractNumId="4">
     <w:nsid w:val="510211C3"/>
     <w:multiLevelType w:val="hybridMultilevel"/>
     <w:tmpl w:val="BB346F5E"/>
@@ -2888,7 +3624,7 @@
       </w:pPr>
     </w:lvl>
   </w:abstractNum>
-  <w:abstractNum w:abstractNumId="3">
+  <w:abstractNum w:abstractNumId="5">
     <w:nsid w:val="55920834"/>
     <w:multiLevelType w:val="hybridMultilevel"/>
     <w:tmpl w:val="CB7A7F28"/>
@@ -2974,16 +3710,111 @@
       </w:pPr>
     </w:lvl>
   </w:abstractNum>
+  <w:abstractNum w:abstractNumId="6">
+    <w:nsid w:val="61B65E5C"/>
+    <w:multiLevelType w:val="hybridMultilevel"/>
+    <w:tmpl w:val="FC3AC346"/>
+    <w:lvl w:ilvl="0" w:tplc="0409000F">
+      <w:start w:val="1"/>
+      <w:numFmt w:val="decimal"/>
+      <w:lvlText w:val="%1."/>
+      <w:lvlJc w:val="left"/>
+      <w:pPr>
+        <w:ind w:left="720" w:hanging="360"/>
+      </w:pPr>
+    </w:lvl>
+    <w:lvl w:ilvl="1" w:tplc="04090019">
+      <w:start w:val="1"/>
+      <w:numFmt w:val="lowerLetter"/>
+      <w:lvlText w:val="%2."/>
+      <w:lvlJc w:val="left"/>
+      <w:pPr>
+        <w:ind w:left="1440" w:hanging="360"/>
+      </w:pPr>
+    </w:lvl>
+    <w:lvl w:ilvl="2" w:tplc="0409001B" w:tentative="1">
+      <w:start w:val="1"/>
+      <w:numFmt w:val="lowerRoman"/>
+      <w:lvlText w:val="%3."/>
+      <w:lvlJc w:val="right"/>
+      <w:pPr>
+        <w:ind w:left="2160" w:hanging="180"/>
+      </w:pPr>
+    </w:lvl>
+    <w:lvl w:ilvl="3" w:tplc="0409000F" w:tentative="1">
+      <w:start w:val="1"/>
+      <w:numFmt w:val="decimal"/>
+      <w:lvlText w:val="%4."/>
+      <w:lvlJc w:val="left"/>
+      <w:pPr>
+        <w:ind w:left="2880" w:hanging="360"/>
+      </w:pPr>
+    </w:lvl>
+    <w:lvl w:ilvl="4" w:tplc="04090019" w:tentative="1">
+      <w:start w:val="1"/>
+      <w:numFmt w:val="lowerLetter"/>
+      <w:lvlText w:val="%5."/>
+      <w:lvlJc w:val="left"/>
+      <w:pPr>
+        <w:ind w:left="3600" w:hanging="360"/>
+      </w:pPr>
+    </w:lvl>
+    <w:lvl w:ilvl="5" w:tplc="0409001B" w:tentative="1">
+      <w:start w:val="1"/>
+      <w:numFmt w:val="lowerRoman"/>
+      <w:lvlText w:val="%6."/>
+      <w:lvlJc w:val="right"/>
+      <w:pPr>
+        <w:ind w:left="4320" w:hanging="180"/>
+      </w:pPr>
+    </w:lvl>
+    <w:lvl w:ilvl="6" w:tplc="0409000F" w:tentative="1">
+      <w:start w:val="1"/>
+      <w:numFmt w:val="decimal"/>
+      <w:lvlText w:val="%7."/>
+      <w:lvlJc w:val="left"/>
+      <w:pPr>
+        <w:ind w:left="5040" w:hanging="360"/>
+      </w:pPr>
+    </w:lvl>
+    <w:lvl w:ilvl="7" w:tplc="04090019" w:tentative="1">
+      <w:start w:val="1"/>
+      <w:numFmt w:val="lowerLetter"/>
+      <w:lvlText w:val="%8."/>
+      <w:lvlJc w:val="left"/>
+      <w:pPr>
+        <w:ind w:left="5760" w:hanging="360"/>
+      </w:pPr>
+    </w:lvl>
+    <w:lvl w:ilvl="8" w:tplc="0409001B" w:tentative="1">
+      <w:start w:val="1"/>
+      <w:numFmt w:val="lowerRoman"/>
+      <w:lvlText w:val="%9."/>
+      <w:lvlJc w:val="right"/>
+      <w:pPr>
+        <w:ind w:left="6480" w:hanging="180"/>
+      </w:pPr>
+    </w:lvl>
+  </w:abstractNum>
   <w:num w:numId="1">
+    <w:abstractNumId w:val="5"/>
+  </w:num>
+  <w:num w:numId="2">
     <w:abstractNumId w:val="3"/>
   </w:num>
-  <w:num w:numId="2">
+  <w:num w:numId="3">
     <w:abstractNumId w:val="1"/>
   </w:num>
-  <w:num w:numId="3">
+  <w:num w:numId="4">
+    <w:abstractNumId w:val="4"/>
+  </w:num>
+  <w:num w:numId="5">
     <w:abstractNumId w:val="0"/>
   </w:num>
-  <w:num w:numId="4">
+  <w:num w:numId="6">
+    <w:abstractNumId w:val="6"/>
+  </w:num>
+  <w:num w:numId="7">
     <w:abstractNumId w:val="2"/>
   </w:num>
 </w:numbering>
@@ -2995,7 +3826,6 @@
     <w:rPrDefault>
       <w:rPr>
         <w:rFonts w:ascii="Bookman Old Style" w:eastAsiaTheme="minorEastAsia" w:hAnsi="Bookman Old Style" w:cstheme="majorBidi"/>
-        <w:bCs/>
         <w:color w:val="365F91" w:themeColor="accent1" w:themeShade="BF"/>
         <w:sz w:val="28"/>
         <w:szCs w:val="28"/>
@@ -3169,7 +3999,6 @@
     <w:rPr>
       <w:rFonts w:asciiTheme="majorHAnsi" w:eastAsiaTheme="majorEastAsia" w:hAnsiTheme="majorHAnsi"/>
       <w:b/>
-      <w:bCs w:val="0"/>
     </w:rPr>
   </w:style>
   <w:style w:type="character" w:default="1" w:styleId="DefaultParagraphFont">
@@ -3304,6 +4133,86 @@
     <w:rPr>
       <w:color w:val="0000FF" w:themeColor="hyperlink"/>
       <w:u w:val="single"/>
+    </w:rPr>
+  </w:style>
+  <w:style w:type="character" w:styleId="IntenseReference">
+    <w:name w:val="Intense Reference"/>
+    <w:basedOn w:val="DefaultParagraphFont"/>
+    <w:uiPriority w:val="32"/>
+    <w:qFormat/>
+    <w:rsid w:val="00EC4797"/>
+    <w:rPr>
+      <w:b/>
+      <w:bCs/>
+      <w:smallCaps/>
+      <w:color w:val="C0504D" w:themeColor="accent2"/>
+      <w:spacing w:val="5"/>
+      <w:u w:val="single"/>
+    </w:rPr>
+  </w:style>
+  <w:style w:type="character" w:styleId="IntenseEmphasis">
+    <w:name w:val="Intense Emphasis"/>
+    <w:basedOn w:val="DefaultParagraphFont"/>
+    <w:uiPriority w:val="21"/>
+    <w:qFormat/>
+    <w:rsid w:val="00550DC2"/>
+    <w:rPr>
+      <w:b/>
+      <w:bCs/>
+      <w:i/>
+      <w:iCs/>
+      <w:color w:val="4F81BD" w:themeColor="accent1"/>
+    </w:rPr>
+  </w:style>
+  <w:style w:type="character" w:styleId="SubtleReference">
+    <w:name w:val="Subtle Reference"/>
+    <w:basedOn w:val="DefaultParagraphFont"/>
+    <w:uiPriority w:val="31"/>
+    <w:qFormat/>
+    <w:rsid w:val="006616D9"/>
+    <w:rPr>
+      <w:smallCaps/>
+      <w:color w:val="C0504D" w:themeColor="accent2"/>
+      <w:u w:val="single"/>
+    </w:rPr>
+  </w:style>
+  <w:style w:type="paragraph" w:styleId="Subtitle">
+    <w:name w:val="Subtitle"/>
+    <w:basedOn w:val="Normal"/>
+    <w:next w:val="Normal"/>
+    <w:link w:val="SubtitleChar"/>
+    <w:uiPriority w:val="11"/>
+    <w:qFormat/>
+    <w:rsid w:val="006616D9"/>
+    <w:pPr>
+      <w:numPr>
+        <w:ilvl w:val="1"/>
+      </w:numPr>
+    </w:pPr>
+    <w:rPr>
+      <w:rFonts w:asciiTheme="majorHAnsi" w:eastAsiaTheme="majorEastAsia" w:hAnsiTheme="majorHAnsi"/>
+      <w:i/>
+      <w:iCs/>
+      <w:color w:val="4F81BD" w:themeColor="accent1"/>
+      <w:spacing w:val="15"/>
+      <w:sz w:val="24"/>
+      <w:szCs w:val="24"/>
+    </w:rPr>
+  </w:style>
+  <w:style w:type="character" w:customStyle="1" w:styleId="SubtitleChar">
+    <w:name w:val="Subtitle Char"/>
+    <w:basedOn w:val="DefaultParagraphFont"/>
+    <w:link w:val="Subtitle"/>
+    <w:uiPriority w:val="11"/>
+    <w:rsid w:val="006616D9"/>
+    <w:rPr>
+      <w:rFonts w:asciiTheme="majorHAnsi" w:eastAsiaTheme="majorEastAsia" w:hAnsiTheme="majorHAnsi"/>
+      <w:i/>
+      <w:iCs/>
+      <w:color w:val="4F81BD" w:themeColor="accent1"/>
+      <w:spacing w:val="15"/>
+      <w:sz w:val="24"/>
+      <w:szCs w:val="24"/>
     </w:rPr>
   </w:style>
 </w:styles>
@@ -3597,7 +4506,7 @@
 </file>
 
 <file path=customXml/itemProps1.xml><?xml version="1.0" encoding="utf-8"?>
-<ds:datastoreItem xmlns:ds="http://schemas.openxmlformats.org/officeDocument/2006/customXml" ds:itemID="{86B841AF-663B-4CFD-BE5F-D103334353A5}">
+<ds:datastoreItem xmlns:ds="http://schemas.openxmlformats.org/officeDocument/2006/customXml" ds:itemID="{47C651EF-38D4-44AB-9AA1-4593223145BA}">
   <ds:schemaRefs>
     <ds:schemaRef ds:uri="http://schemas.openxmlformats.org/officeDocument/2006/bibliography"/>
   </ds:schemaRefs>

</xml_diff>